<commit_message>
bdd et script terminés. En attente de validation
</commit_message>
<xml_diff>
--- a/Document de conception/Dictionnaire de données.docx
+++ b/Document de conception/Dictionnaire de données.docx
@@ -8,6 +8,89 @@
           <w:u w:val="single"/>
         </w:rPr>
       </w:pPr>
+      <w:r>
+        <w:rPr>
+          <w:u w:val="single"/>
+        </w:rPr>
+        <w:t>Sommaire :</w:t>
+      </w:r>
+    </w:p>
+    <w:p>
+      <w:pPr>
+        <w:rPr>
+          <w:u w:val="single"/>
+        </w:rPr>
+      </w:pPr>
+    </w:p>
+    <w:p>
+      <w:r>
+        <w:t>1 Dictionnaire de données</w:t>
+      </w:r>
+    </w:p>
+    <w:p>
+      <w:r>
+        <w:t>2 Règles de gestion</w:t>
+      </w:r>
+    </w:p>
+    <w:p>
+      <w:r>
+        <w:t>3 Modèle Entité-Association(textuel</w:t>
+      </w:r>
+      <w:r>
+        <w:t>/graphique)</w:t>
+      </w:r>
+    </w:p>
+    <w:p>
+      <w:r>
+        <w:t>4 Modèle logique de données(textuel/graphique)</w:t>
+      </w:r>
+    </w:p>
+    <w:p>
+      <w:pPr>
+        <w:rPr>
+          <w:u w:val="single"/>
+        </w:rPr>
+      </w:pPr>
+    </w:p>
+    <w:p>
+      <w:pPr>
+        <w:rPr>
+          <w:u w:val="single"/>
+        </w:rPr>
+      </w:pPr>
+    </w:p>
+    <w:p>
+      <w:pPr>
+        <w:rPr>
+          <w:u w:val="single"/>
+        </w:rPr>
+      </w:pPr>
+      <w:r>
+        <w:rPr>
+          <w:u w:val="single"/>
+        </w:rPr>
+        <w:br w:type="page"/>
+      </w:r>
+    </w:p>
+    <w:p>
+      <w:pPr>
+        <w:rPr>
+          <w:u w:val="single"/>
+        </w:rPr>
+      </w:pPr>
+    </w:p>
+    <w:p>
+      <w:pPr>
+        <w:rPr>
+          <w:u w:val="single"/>
+        </w:rPr>
+      </w:pPr>
+      <w:r>
+        <w:rPr>
+          <w:u w:val="single"/>
+        </w:rPr>
+        <w:t xml:space="preserve">1 </w:t>
+      </w:r>
       <w:r>
         <w:rPr>
           <w:u w:val="single"/>
@@ -112,45 +195,30 @@
             </w:r>
           </w:p>
           <w:p>
-            <w:proofErr w:type="spellStart"/>
-            <w:proofErr w:type="gramStart"/>
-            <w:r>
-              <w:t>uti</w:t>
-            </w:r>
-            <w:proofErr w:type="gramEnd"/>
-            <w:r>
-              <w:t>_id</w:t>
-            </w:r>
-            <w:proofErr w:type="spellEnd"/>
-          </w:p>
-          <w:p>
-            <w:proofErr w:type="spellStart"/>
-            <w:proofErr w:type="gramStart"/>
-            <w:r>
-              <w:t>uti</w:t>
-            </w:r>
-            <w:proofErr w:type="gramEnd"/>
-            <w:r>
-              <w:t>_nom</w:t>
-            </w:r>
-            <w:proofErr w:type="spellEnd"/>
-          </w:p>
-          <w:p>
-            <w:proofErr w:type="spellStart"/>
-            <w:proofErr w:type="gramStart"/>
-            <w:r>
-              <w:t>uti</w:t>
-            </w:r>
-            <w:proofErr w:type="gramEnd"/>
-            <w:r>
-              <w:t>_email</w:t>
-            </w:r>
-            <w:proofErr w:type="spellEnd"/>
-            <w:r>
-              <w:t xml:space="preserve"> </w:t>
-            </w:r>
-          </w:p>
-          <w:p/>
+            <w:r>
+              <w:t>uti_id</w:t>
+            </w:r>
+          </w:p>
+          <w:p>
+            <w:r>
+              <w:t>uti_nom</w:t>
+            </w:r>
+          </w:p>
+          <w:p>
+            <w:r>
+              <w:t>uti_prenom</w:t>
+            </w:r>
+          </w:p>
+          <w:p>
+            <w:r>
+              <w:t>uti_tel</w:t>
+            </w:r>
+          </w:p>
+          <w:p>
+            <w:r>
+              <w:t>uti_login</w:t>
+            </w:r>
+          </w:p>
         </w:tc>
         <w:tc>
           <w:tcPr>
@@ -176,7 +244,16 @@
               <w:t xml:space="preserve">Attribut </w:t>
             </w:r>
           </w:p>
-          <w:p/>
+          <w:p>
+            <w:r>
+              <w:t xml:space="preserve">Attribut </w:t>
+            </w:r>
+          </w:p>
+          <w:p>
+            <w:r>
+              <w:t xml:space="preserve">Attribut </w:t>
+            </w:r>
+          </w:p>
         </w:tc>
         <w:tc>
           <w:tcPr>
@@ -201,35 +278,29 @@
             </w:r>
           </w:p>
           <w:p>
-            <w:proofErr w:type="spellStart"/>
-            <w:proofErr w:type="gramStart"/>
-            <w:r>
-              <w:t>Varchar</w:t>
-            </w:r>
-            <w:proofErr w:type="spellEnd"/>
-            <w:r>
-              <w:t>(</w:t>
-            </w:r>
-            <w:proofErr w:type="gramEnd"/>
-            <w:r>
-              <w:t>100)</w:t>
-            </w:r>
-          </w:p>
-          <w:p>
-            <w:proofErr w:type="spellStart"/>
-            <w:proofErr w:type="gramStart"/>
-            <w:r>
-              <w:t>Varchar</w:t>
-            </w:r>
-            <w:proofErr w:type="spellEnd"/>
-            <w:r>
-              <w:t>(</w:t>
-            </w:r>
-            <w:proofErr w:type="gramEnd"/>
-            <w:r>
-              <w:t>100)</w:t>
-            </w:r>
-          </w:p>
+            <w:r>
+              <w:t>Varchar(100)</w:t>
+            </w:r>
+          </w:p>
+          <w:p>
+            <w:r>
+              <w:t>Varchar(100)</w:t>
+            </w:r>
+          </w:p>
+          <w:p>
+            <w:r>
+              <w:t>Varchar(100)</w:t>
+            </w:r>
+          </w:p>
+          <w:p>
+            <w:r>
+              <w:t>Varchar(100)</w:t>
+            </w:r>
+          </w:p>
+          <w:p/>
+          <w:p/>
+          <w:p/>
+          <w:p/>
           <w:p/>
         </w:tc>
       </w:tr>
@@ -244,60 +315,30 @@
             </w:r>
           </w:p>
           <w:p>
-            <w:proofErr w:type="spellStart"/>
-            <w:proofErr w:type="gramStart"/>
-            <w:r>
-              <w:t>tra</w:t>
-            </w:r>
-            <w:proofErr w:type="gramEnd"/>
-            <w:r>
-              <w:t>_id</w:t>
-            </w:r>
-            <w:proofErr w:type="spellEnd"/>
-          </w:p>
-          <w:p>
-            <w:proofErr w:type="spellStart"/>
-            <w:proofErr w:type="gramStart"/>
-            <w:r>
-              <w:t>tra</w:t>
-            </w:r>
-            <w:proofErr w:type="gramEnd"/>
-            <w:r>
-              <w:t>_direct</w:t>
-            </w:r>
-            <w:proofErr w:type="spellEnd"/>
-          </w:p>
-          <w:p>
-            <w:proofErr w:type="spellStart"/>
-            <w:proofErr w:type="gramStart"/>
-            <w:r>
-              <w:t>tra</w:t>
-            </w:r>
-            <w:proofErr w:type="gramEnd"/>
-            <w:r>
-              <w:t>_avec_escale</w:t>
-            </w:r>
-            <w:proofErr w:type="spellEnd"/>
+            <w:r>
+              <w:t>tra_id</w:t>
+            </w:r>
+          </w:p>
+          <w:p>
+            <w:r>
+              <w:t>tra_escale</w:t>
+            </w:r>
+          </w:p>
+          <w:p>
+            <w:r>
+              <w:t>tra_date_creation</w:t>
+            </w:r>
           </w:p>
           <w:p/>
           <w:p>
-            <w:proofErr w:type="spellStart"/>
-            <w:proofErr w:type="gramStart"/>
-            <w:r>
-              <w:t>tra</w:t>
-            </w:r>
-            <w:proofErr w:type="gramEnd"/>
-            <w:r>
-              <w:t>_date_heure_debut</w:t>
-            </w:r>
-            <w:proofErr w:type="spellEnd"/>
-          </w:p>
-          <w:p>
-            <w:proofErr w:type="spellStart"/>
+            <w:r>
+              <w:t>tra_date_heure_debut</w:t>
+            </w:r>
+          </w:p>
+          <w:p>
             <w:r>
               <w:t>tra_date_heure_fin</w:t>
             </w:r>
-            <w:proofErr w:type="spellEnd"/>
           </w:p>
         </w:tc>
         <w:tc>
@@ -376,59 +417,24 @@
             </w:r>
           </w:p>
           <w:p>
-            <w:proofErr w:type="spellStart"/>
-            <w:proofErr w:type="gramStart"/>
-            <w:r>
-              <w:t>Varchar</w:t>
-            </w:r>
-            <w:proofErr w:type="spellEnd"/>
-            <w:r>
-              <w:t>(</w:t>
-            </w:r>
-            <w:proofErr w:type="gramEnd"/>
-            <w:r>
-              <w:t>100)</w:t>
-            </w:r>
-          </w:p>
-          <w:p>
-            <w:proofErr w:type="spellStart"/>
-            <w:proofErr w:type="gramStart"/>
-            <w:r>
-              <w:t>Varchar</w:t>
-            </w:r>
-            <w:proofErr w:type="spellEnd"/>
-            <w:r>
-              <w:t>(</w:t>
-            </w:r>
-            <w:proofErr w:type="gramEnd"/>
-            <w:r>
-              <w:t>100)</w:t>
+            <w:r>
+              <w:t>Varchar(100)</w:t>
+            </w:r>
+          </w:p>
+          <w:p>
+            <w:r>
+              <w:t xml:space="preserve">Datetime </w:t>
             </w:r>
           </w:p>
           <w:p/>
           <w:p>
-            <w:proofErr w:type="spellStart"/>
-            <w:proofErr w:type="gramStart"/>
-            <w:r>
-              <w:t>Varchar</w:t>
-            </w:r>
-            <w:proofErr w:type="spellEnd"/>
-            <w:r>
-              <w:t>(</w:t>
-            </w:r>
-            <w:proofErr w:type="gramEnd"/>
-            <w:r>
-              <w:t>100)</w:t>
-            </w:r>
-          </w:p>
-          <w:p>
-            <w:proofErr w:type="spellStart"/>
-            <w:r>
-              <w:t>Varchar</w:t>
-            </w:r>
-            <w:proofErr w:type="spellEnd"/>
-            <w:r>
-              <w:t>(100)</w:t>
+            <w:r>
+              <w:t xml:space="preserve">Datetime </w:t>
+            </w:r>
+          </w:p>
+          <w:p>
+            <w:r>
+              <w:t xml:space="preserve">Datetime </w:t>
             </w:r>
           </w:p>
         </w:tc>
@@ -444,23 +450,14 @@
             </w:r>
           </w:p>
           <w:p>
-            <w:proofErr w:type="spellStart"/>
-            <w:proofErr w:type="gramStart"/>
-            <w:r>
-              <w:t>pro</w:t>
-            </w:r>
-            <w:proofErr w:type="gramEnd"/>
-            <w:r>
-              <w:t>_id</w:t>
-            </w:r>
-            <w:proofErr w:type="spellEnd"/>
-          </w:p>
-          <w:p>
-            <w:proofErr w:type="spellStart"/>
+            <w:r>
+              <w:t>pro_id</w:t>
+            </w:r>
+          </w:p>
+          <w:p>
             <w:r>
               <w:t>pro_type</w:t>
             </w:r>
-            <w:proofErr w:type="spellEnd"/>
           </w:p>
         </w:tc>
         <w:tc>
@@ -506,18 +503,8 @@
             </w:r>
           </w:p>
           <w:p>
-            <w:proofErr w:type="spellStart"/>
-            <w:proofErr w:type="gramStart"/>
-            <w:r>
-              <w:t>Varchar</w:t>
-            </w:r>
-            <w:proofErr w:type="spellEnd"/>
-            <w:r>
-              <w:t>(</w:t>
-            </w:r>
-            <w:proofErr w:type="gramEnd"/>
-            <w:r>
-              <w:t>100)</w:t>
+            <w:r>
+              <w:t>Varchar(100)</w:t>
             </w:r>
           </w:p>
           <w:p/>
@@ -574,7 +561,10 @@
           </w:tcPr>
           <w:p>
             <w:r>
-              <w:t xml:space="preserve">S’inscrire </w:t>
+              <w:t xml:space="preserve">inscrire </w:t>
+            </w:r>
+            <w:r>
+              <w:t xml:space="preserve"> </w:t>
             </w:r>
           </w:p>
         </w:tc>
@@ -611,6 +601,50 @@
           </w:p>
         </w:tc>
       </w:tr>
+      <w:tr>
+        <w:tc>
+          <w:tcPr>
+            <w:tcW w:w="2265" w:type="dxa"/>
+          </w:tcPr>
+          <w:p>
+            <w:r>
+              <w:t xml:space="preserve">Avoir </w:t>
+            </w:r>
+          </w:p>
+        </w:tc>
+        <w:tc>
+          <w:tcPr>
+            <w:tcW w:w="2265" w:type="dxa"/>
+          </w:tcPr>
+          <w:p>
+            <w:r>
+              <w:t xml:space="preserve">Association </w:t>
+            </w:r>
+          </w:p>
+        </w:tc>
+        <w:tc>
+          <w:tcPr>
+            <w:tcW w:w="2266" w:type="dxa"/>
+          </w:tcPr>
+          <w:p>
+            <w:r>
+              <w:t>Un utilisateur a un profil</w:t>
+            </w:r>
+          </w:p>
+        </w:tc>
+        <w:tc>
+          <w:tcPr>
+            <w:tcW w:w="2266" w:type="dxa"/>
+          </w:tcPr>
+          <w:p>
+            <w:pPr>
+              <w:rPr>
+                <w:u w:val="single"/>
+              </w:rPr>
+            </w:pPr>
+          </w:p>
+        </w:tc>
+      </w:tr>
     </w:tbl>
     <w:p>
       <w:pPr>
@@ -620,6 +654,12 @@
       </w:pPr>
     </w:p>
     <w:p>
+      <w:r>
+        <w:rPr>
+          <w:u w:val="single"/>
+        </w:rPr>
+        <w:t xml:space="preserve">2 </w:t>
+      </w:r>
       <w:r>
         <w:rPr>
           <w:u w:val="single"/>
@@ -645,7 +685,7 @@
         <w:t>ilisateur peut</w:t>
       </w:r>
       <w:r>
-        <w:t xml:space="preserve"> créer un trajet</w:t>
+        <w:t xml:space="preserve"> créer un</w:t>
       </w:r>
       <w:r>
         <w:t xml:space="preserve"> ou plusieurs trajets</w:t>
@@ -672,24 +712,7 @@
         </w:numPr>
       </w:pPr>
       <w:r>
-        <w:t xml:space="preserve">Un trajet crée </w:t>
-      </w:r>
-      <w:proofErr w:type="gramStart"/>
-      <w:r>
-        <w:t>peut être</w:t>
-      </w:r>
-      <w:proofErr w:type="gramEnd"/>
-      <w:r>
-        <w:t xml:space="preserve"> modifier ou supprimer</w:t>
-      </w:r>
-      <w:r>
-        <w:t xml:space="preserve"> et un mail de notification</w:t>
-      </w:r>
-      <w:r>
-        <w:t xml:space="preserve"> sera adressé</w:t>
-      </w:r>
-      <w:r>
-        <w:t xml:space="preserve"> à l’utilisateur inscrit</w:t>
+        <w:t>L’email de l’utilisateur est utilisé comme login</w:t>
       </w:r>
     </w:p>
     <w:p>
@@ -701,44 +724,17 @@
         </w:numPr>
       </w:pPr>
       <w:r>
-        <w:t>Un utilisateur inscrit peut modifier ou supprimer son trajet</w:t>
-      </w:r>
-    </w:p>
-    <w:p>
-      <w:pPr>
-        <w:pStyle w:val="Paragraphedeliste"/>
-      </w:pPr>
-    </w:p>
-    <w:p>
-      <w:pPr>
-        <w:pStyle w:val="Paragraphedeliste"/>
-      </w:pPr>
-    </w:p>
-    <w:p>
-      <w:pPr>
-        <w:pStyle w:val="Paragraphedeliste"/>
-      </w:pPr>
-      <w:r>
-        <w:t>Modèles Entités-Association(textuel)</w:t>
-      </w:r>
-    </w:p>
-    <w:p>
-      <w:pPr>
-        <w:pStyle w:val="Paragraphedeliste"/>
-      </w:pPr>
-    </w:p>
-    <w:p>
-      <w:pPr>
-        <w:pStyle w:val="Paragraphedeliste"/>
-      </w:pPr>
-      <w:r>
-        <w:t>Entités :</w:t>
-      </w:r>
-    </w:p>
-    <w:p>
-      <w:pPr>
-        <w:pStyle w:val="Paragraphedeliste"/>
-      </w:pPr>
+        <w:t>Un trajet crée peut être modifier ou supprimer</w:t>
+      </w:r>
+      <w:r>
+        <w:t xml:space="preserve"> et un mail de notification</w:t>
+      </w:r>
+      <w:r>
+        <w:t xml:space="preserve"> sera adressé</w:t>
+      </w:r>
+      <w:r>
+        <w:t xml:space="preserve"> à l’utilisateur inscrit</w:t>
+      </w:r>
     </w:p>
     <w:p>
       <w:pPr>
@@ -749,7 +745,16 @@
         </w:numPr>
       </w:pPr>
       <w:r>
-        <w:t>Utilisateur</w:t>
+        <w:t>Un utilisateur inscrit</w:t>
+      </w:r>
+      <w:r>
+        <w:t xml:space="preserve"> sur un trajet</w:t>
+      </w:r>
+      <w:r>
+        <w:t xml:space="preserve"> peut </w:t>
+      </w:r>
+      <w:r>
+        <w:t>s’en désinscrire et il enverra dans ce cas un mail de notification</w:t>
       </w:r>
     </w:p>
     <w:p>
@@ -761,8 +766,61 @@
         </w:numPr>
       </w:pPr>
       <w:r>
-        <w:t>Trajet</w:t>
-      </w:r>
+        <w:t>Utilisateur peut avoir un profil d’utilisateur ; de gestionnaire ; de admin</w:t>
+      </w:r>
+      <w:bookmarkStart w:id="0" w:name="_GoBack"/>
+      <w:bookmarkEnd w:id="0"/>
+    </w:p>
+    <w:p>
+      <w:pPr>
+        <w:pStyle w:val="Paragraphedeliste"/>
+      </w:pPr>
+    </w:p>
+    <w:p>
+      <w:pPr>
+        <w:pStyle w:val="Paragraphedeliste"/>
+        <w:rPr>
+          <w:u w:val="single"/>
+        </w:rPr>
+      </w:pPr>
+    </w:p>
+    <w:p>
+      <w:pPr>
+        <w:pStyle w:val="Paragraphedeliste"/>
+      </w:pPr>
+      <w:r>
+        <w:rPr>
+          <w:u w:val="single"/>
+        </w:rPr>
+        <w:t xml:space="preserve">3 </w:t>
+      </w:r>
+      <w:r>
+        <w:rPr>
+          <w:u w:val="single"/>
+        </w:rPr>
+        <w:t>Modèles Entités-Association</w:t>
+      </w:r>
+      <w:r>
+        <w:t>(textuel)</w:t>
+      </w:r>
+    </w:p>
+    <w:p>
+      <w:pPr>
+        <w:pStyle w:val="Paragraphedeliste"/>
+      </w:pPr>
+    </w:p>
+    <w:p>
+      <w:pPr>
+        <w:pStyle w:val="Paragraphedeliste"/>
+      </w:pPr>
+      <w:r>
+        <w:t>Entités :</w:t>
+      </w:r>
+    </w:p>
+    <w:p>
+      <w:pPr>
+        <w:pStyle w:val="Paragraphedeliste"/>
+      </w:pPr>
     </w:p>
     <w:p>
       <w:pPr>
@@ -773,6 +831,31 @@
         </w:numPr>
       </w:pPr>
       <w:r>
+        <w:lastRenderedPageBreak/>
+        <w:t>Utilisateur</w:t>
+      </w:r>
+    </w:p>
+    <w:p>
+      <w:pPr>
+        <w:pStyle w:val="Paragraphedeliste"/>
+        <w:numPr>
+          <w:ilvl w:val="0"/>
+          <w:numId w:val="1"/>
+        </w:numPr>
+      </w:pPr>
+      <w:r>
+        <w:t>Trajet</w:t>
+      </w:r>
+    </w:p>
+    <w:p>
+      <w:pPr>
+        <w:pStyle w:val="Paragraphedeliste"/>
+        <w:numPr>
+          <w:ilvl w:val="0"/>
+          <w:numId w:val="1"/>
+        </w:numPr>
+      </w:pPr>
+      <w:r>
         <w:t>Profil</w:t>
       </w:r>
     </w:p>
@@ -809,14 +892,12 @@
       <w:r>
         <w:t>Utilisateur 1</w:t>
       </w:r>
-      <w:proofErr w:type="gramStart"/>
       <w:r>
         <w:t> ;</w:t>
       </w:r>
       <w:r>
         <w:t>N</w:t>
       </w:r>
-      <w:proofErr w:type="gramEnd"/>
     </w:p>
     <w:p>
       <w:pPr>
@@ -835,45 +916,72 @@
       </w:pPr>
     </w:p>
     <w:p>
-      <w:pPr>
-        <w:pStyle w:val="Paragraphedeliste"/>
-      </w:pPr>
-      <w:r>
-        <w:t>S’inscrire</w:t>
-      </w:r>
-    </w:p>
-    <w:p>
-      <w:pPr>
-        <w:pStyle w:val="Paragraphedeliste"/>
-      </w:pPr>
-      <w:r>
-        <w:t>Utilisateur 1</w:t>
-      </w:r>
-      <w:proofErr w:type="gramStart"/>
-      <w:r>
-        <w:t> ;</w:t>
+      <w:r>
+        <w:t xml:space="preserve">              I</w:t>
+      </w:r>
+      <w:r>
+        <w:t>nscrire</w:t>
+      </w:r>
+      <w:r>
+        <w:t xml:space="preserve"> </w:t>
+      </w:r>
+    </w:p>
+    <w:p>
+      <w:pPr>
+        <w:pStyle w:val="Paragraphedeliste"/>
+      </w:pPr>
+      <w:r>
+        <w:t>Utilisateur 1 ;</w:t>
       </w:r>
       <w:r>
         <w:t>N</w:t>
       </w:r>
-      <w:proofErr w:type="gramEnd"/>
-    </w:p>
-    <w:p>
-      <w:pPr>
-        <w:pStyle w:val="Paragraphedeliste"/>
-      </w:pPr>
-      <w:r>
-        <w:lastRenderedPageBreak/>
-        <w:t>Trajet         1</w:t>
-      </w:r>
-      <w:proofErr w:type="gramStart"/>
-      <w:r>
-        <w:t> ;</w:t>
+    </w:p>
+    <w:p>
+      <w:pPr>
+        <w:pStyle w:val="Paragraphedeliste"/>
+      </w:pPr>
+      <w:r>
+        <w:t>Trajet         1 ;</w:t>
       </w:r>
       <w:r>
         <w:t>N</w:t>
       </w:r>
-      <w:proofErr w:type="gramEnd"/>
+    </w:p>
+    <w:p>
+      <w:pPr>
+        <w:pStyle w:val="Paragraphedeliste"/>
+      </w:pPr>
+    </w:p>
+    <w:p>
+      <w:pPr>
+        <w:pStyle w:val="Paragraphedeliste"/>
+      </w:pPr>
+      <w:r>
+        <w:t xml:space="preserve">Avoir </w:t>
+      </w:r>
+    </w:p>
+    <w:p>
+      <w:pPr>
+        <w:pStyle w:val="Paragraphedeliste"/>
+      </w:pPr>
+      <w:r>
+        <w:t xml:space="preserve">Utilisateur </w:t>
+      </w:r>
+      <w:r>
+        <w:t>1,1</w:t>
+      </w:r>
+    </w:p>
+    <w:p>
+      <w:pPr>
+        <w:pStyle w:val="Paragraphedeliste"/>
+      </w:pPr>
+      <w:r>
+        <w:t xml:space="preserve">Profil </w:t>
+      </w:r>
+      <w:r>
+        <w:t xml:space="preserve">         1,N</w:t>
+      </w:r>
     </w:p>
     <w:p>
       <w:pPr>
@@ -895,16 +1003,30 @@
       <w:r>
         <w:t>-Association(graph</w:t>
       </w:r>
+      <w:r>
+        <w:t>ique)</w:t>
+      </w:r>
+    </w:p>
+    <w:p>
+      <w:pPr>
+        <w:pStyle w:val="Paragraphedeliste"/>
+      </w:pPr>
+    </w:p>
+    <w:p>
+      <w:pPr>
+        <w:pStyle w:val="Paragraphedeliste"/>
+      </w:pPr>
       <w:r>
         <w:rPr>
           <w:noProof/>
           <w:lang w:eastAsia="fr-FR"/>
         </w:rPr>
+        <w:lastRenderedPageBreak/>
         <w:drawing>
           <wp:inline distT="0" distB="0" distL="0" distR="0">
-            <wp:extent cx="5525107" cy="5525107"/>
+            <wp:extent cx="5760720" cy="5760720"/>
             <wp:effectExtent l="0" t="0" r="0" b="0"/>
-            <wp:docPr id="1" name="Image 1"/>
+            <wp:docPr id="2" name="Image 2"/>
             <wp:cNvGraphicFramePr>
               <a:graphicFrameLocks xmlns:a="http://schemas.openxmlformats.org/drawingml/2006/main" noChangeAspect="1"/>
             </wp:cNvGraphicFramePr>
@@ -912,7 +1034,7 @@
               <a:graphicData uri="http://schemas.openxmlformats.org/drawingml/2006/picture">
                 <pic:pic xmlns:pic="http://schemas.openxmlformats.org/drawingml/2006/picture">
                   <pic:nvPicPr>
-                    <pic:cNvPr id="1" name="mcdplus (20).png"/>
+                    <pic:cNvPr id="2" name="mcdplus (21).png"/>
                     <pic:cNvPicPr/>
                   </pic:nvPicPr>
                   <pic:blipFill>
@@ -930,7 +1052,7 @@
                   <pic:spPr>
                     <a:xfrm>
                       <a:off x="0" y="0"/>
-                      <a:ext cx="5556228" cy="5556228"/>
+                      <a:ext cx="5760720" cy="5760720"/>
                     </a:xfrm>
                     <a:prstGeom prst="rect">
                       <a:avLst/>
@@ -943,19 +1065,329 @@
         </w:drawing>
       </w:r>
     </w:p>
-    <w:p/>
-    <w:p/>
-    <w:p/>
-    <w:p/>
-    <w:p/>
-    <w:p>
-      <w:pPr>
-        <w:tabs>
-          <w:tab w:val="left" w:pos="1034"/>
-        </w:tabs>
-      </w:pPr>
-      <w:r>
-        <w:tab/>
+    <w:p>
+      <w:pPr>
+        <w:pStyle w:val="Paragraphedeliste"/>
+      </w:pPr>
+    </w:p>
+    <w:p>
+      <w:pPr>
+        <w:pStyle w:val="Paragraphedeliste"/>
+      </w:pPr>
+      <w:r>
+        <w:rPr>
+          <w:u w:val="single"/>
+        </w:rPr>
+        <w:t xml:space="preserve">4 </w:t>
+      </w:r>
+      <w:r>
+        <w:rPr>
+          <w:u w:val="single"/>
+        </w:rPr>
+        <w:t>Modèle</w:t>
+      </w:r>
+      <w:r>
+        <w:rPr>
+          <w:u w:val="single"/>
+        </w:rPr>
+        <w:t xml:space="preserve"> logique de données</w:t>
+      </w:r>
+      <w:r>
+        <w:t>(textuel)</w:t>
+      </w:r>
+    </w:p>
+    <w:p>
+      <w:pPr>
+        <w:tabs>
+          <w:tab w:val="left" w:pos="1034"/>
+        </w:tabs>
+      </w:pPr>
+      <w:r>
+        <w:t>Liste des tables avec pk et fk</w:t>
+      </w:r>
+    </w:p>
+    <w:p>
+      <w:pPr>
+        <w:tabs>
+          <w:tab w:val="left" w:pos="1034"/>
+        </w:tabs>
+      </w:pPr>
+    </w:p>
+    <w:p>
+      <w:pPr>
+        <w:tabs>
+          <w:tab w:val="left" w:pos="1034"/>
+        </w:tabs>
+      </w:pPr>
+      <w:r>
+        <w:t xml:space="preserve">Utilisateur </w:t>
+      </w:r>
+    </w:p>
+    <w:p>
+      <w:pPr>
+        <w:tabs>
+          <w:tab w:val="left" w:pos="1034"/>
+        </w:tabs>
+      </w:pPr>
+      <w:r>
+        <w:t>uti_id</w:t>
+      </w:r>
+      <w:r>
+        <w:t>(pk)</w:t>
+      </w:r>
+    </w:p>
+    <w:p>
+      <w:pPr>
+        <w:tabs>
+          <w:tab w:val="left" w:pos="1034"/>
+        </w:tabs>
+      </w:pPr>
+      <w:r>
+        <w:t>uti_nom</w:t>
+      </w:r>
+    </w:p>
+    <w:p>
+      <w:pPr>
+        <w:tabs>
+          <w:tab w:val="left" w:pos="1034"/>
+        </w:tabs>
+      </w:pPr>
+      <w:r>
+        <w:t>uti_prenom</w:t>
+      </w:r>
+    </w:p>
+    <w:p>
+      <w:pPr>
+        <w:tabs>
+          <w:tab w:val="left" w:pos="1034"/>
+        </w:tabs>
+      </w:pPr>
+      <w:r>
+        <w:t>uti_tel</w:t>
+      </w:r>
+    </w:p>
+    <w:p>
+      <w:pPr>
+        <w:tabs>
+          <w:tab w:val="left" w:pos="1034"/>
+        </w:tabs>
+      </w:pPr>
+      <w:r>
+        <w:t>uti_login</w:t>
+      </w:r>
+    </w:p>
+    <w:p>
+      <w:pPr>
+        <w:tabs>
+          <w:tab w:val="left" w:pos="1034"/>
+        </w:tabs>
+      </w:pPr>
+      <w:r>
+        <w:t>uti_mdp</w:t>
+      </w:r>
+    </w:p>
+    <w:p>
+      <w:pPr>
+        <w:tabs>
+          <w:tab w:val="left" w:pos="1034"/>
+        </w:tabs>
+      </w:pPr>
+      <w:r>
+        <w:lastRenderedPageBreak/>
+        <w:t>uti_profil(fk)</w:t>
+      </w:r>
+    </w:p>
+    <w:p>
+      <w:pPr>
+        <w:tabs>
+          <w:tab w:val="left" w:pos="1034"/>
+        </w:tabs>
+      </w:pPr>
+    </w:p>
+    <w:p>
+      <w:pPr>
+        <w:tabs>
+          <w:tab w:val="left" w:pos="1034"/>
+        </w:tabs>
+      </w:pPr>
+      <w:r>
+        <w:t>Trajet</w:t>
+      </w:r>
+    </w:p>
+    <w:p>
+      <w:pPr>
+        <w:tabs>
+          <w:tab w:val="left" w:pos="1034"/>
+        </w:tabs>
+      </w:pPr>
+      <w:r>
+        <w:t>tra_id(pk)</w:t>
+      </w:r>
+    </w:p>
+    <w:p>
+      <w:pPr>
+        <w:tabs>
+          <w:tab w:val="left" w:pos="1034"/>
+        </w:tabs>
+      </w:pPr>
+      <w:r>
+        <w:t>tra_utilisateur(fk)</w:t>
+      </w:r>
+    </w:p>
+    <w:p>
+      <w:pPr>
+        <w:tabs>
+          <w:tab w:val="left" w:pos="1034"/>
+        </w:tabs>
+      </w:pPr>
+      <w:r>
+        <w:t>tra_escale</w:t>
+      </w:r>
+    </w:p>
+    <w:p>
+      <w:pPr>
+        <w:tabs>
+          <w:tab w:val="left" w:pos="1034"/>
+        </w:tabs>
+      </w:pPr>
+      <w:r>
+        <w:t>tra_date_creation</w:t>
+      </w:r>
+    </w:p>
+    <w:p>
+      <w:pPr>
+        <w:tabs>
+          <w:tab w:val="left" w:pos="1034"/>
+        </w:tabs>
+      </w:pPr>
+      <w:r>
+        <w:t>tra_date_heure_debut</w:t>
+      </w:r>
+    </w:p>
+    <w:p>
+      <w:pPr>
+        <w:tabs>
+          <w:tab w:val="left" w:pos="1034"/>
+        </w:tabs>
+      </w:pPr>
+      <w:r>
+        <w:t>tra_date_heure_fin</w:t>
+      </w:r>
+    </w:p>
+    <w:p>
+      <w:pPr>
+        <w:tabs>
+          <w:tab w:val="left" w:pos="1034"/>
+        </w:tabs>
+      </w:pPr>
+    </w:p>
+    <w:p>
+      <w:pPr>
+        <w:tabs>
+          <w:tab w:val="left" w:pos="1034"/>
+        </w:tabs>
+      </w:pPr>
+      <w:r>
+        <w:t xml:space="preserve">Profil </w:t>
+      </w:r>
+    </w:p>
+    <w:p>
+      <w:pPr>
+        <w:tabs>
+          <w:tab w:val="left" w:pos="1034"/>
+        </w:tabs>
+      </w:pPr>
+      <w:r>
+        <w:t>pro_id</w:t>
+      </w:r>
+    </w:p>
+    <w:p>
+      <w:pPr>
+        <w:tabs>
+          <w:tab w:val="left" w:pos="1034"/>
+        </w:tabs>
+      </w:pPr>
+      <w:r>
+        <w:t>pro_type</w:t>
+      </w:r>
+    </w:p>
+    <w:p>
+      <w:pPr>
+        <w:tabs>
+          <w:tab w:val="left" w:pos="1034"/>
+        </w:tabs>
+      </w:pPr>
+    </w:p>
+    <w:p>
+      <w:pPr>
+        <w:tabs>
+          <w:tab w:val="left" w:pos="1034"/>
+        </w:tabs>
+      </w:pPr>
+      <w:r>
+        <w:t>inscrire</w:t>
+      </w:r>
+    </w:p>
+    <w:p>
+      <w:pPr>
+        <w:tabs>
+          <w:tab w:val="left" w:pos="1034"/>
+        </w:tabs>
+      </w:pPr>
+      <w:r>
+        <w:t>ins_id</w:t>
+      </w:r>
+    </w:p>
+    <w:p>
+      <w:pPr>
+        <w:tabs>
+          <w:tab w:val="left" w:pos="1034"/>
+        </w:tabs>
+      </w:pPr>
+      <w:r>
+        <w:t>ins_date</w:t>
+      </w:r>
+    </w:p>
+    <w:p>
+      <w:pPr>
+        <w:tabs>
+          <w:tab w:val="left" w:pos="1034"/>
+        </w:tabs>
+      </w:pPr>
+      <w:r>
+        <w:t>ins_utilisateur</w:t>
+      </w:r>
+      <w:r>
+        <w:t>(fk)</w:t>
+      </w:r>
+    </w:p>
+    <w:p>
+      <w:pPr>
+        <w:tabs>
+          <w:tab w:val="left" w:pos="1034"/>
+        </w:tabs>
+      </w:pPr>
+      <w:r>
+        <w:t>ins_trajet</w:t>
+      </w:r>
+      <w:r>
+        <w:t>(fk)</w:t>
+      </w:r>
+    </w:p>
+    <w:p>
+      <w:pPr>
+        <w:tabs>
+          <w:tab w:val="left" w:pos="1034"/>
+        </w:tabs>
+      </w:pPr>
+    </w:p>
+    <w:p>
+      <w:pPr>
+        <w:tabs>
+          <w:tab w:val="left" w:pos="1034"/>
+        </w:tabs>
+      </w:pPr>
+      <w:r>
         <w:t>Modèle logique de données(textuel)</w:t>
       </w:r>
     </w:p>
@@ -965,183 +1397,68 @@
           <w:tab w:val="left" w:pos="1034"/>
         </w:tabs>
       </w:pPr>
-      <w:r>
-        <w:t xml:space="preserve">Liste des tables avec pk et </w:t>
-      </w:r>
-      <w:proofErr w:type="spellStart"/>
-      <w:r>
-        <w:t>fk</w:t>
-      </w:r>
-      <w:proofErr w:type="spellEnd"/>
-    </w:p>
-    <w:p>
-      <w:pPr>
-        <w:tabs>
-          <w:tab w:val="left" w:pos="1034"/>
-        </w:tabs>
-      </w:pPr>
-    </w:p>
-    <w:p>
-      <w:pPr>
-        <w:tabs>
-          <w:tab w:val="left" w:pos="1034"/>
-        </w:tabs>
-      </w:pPr>
-      <w:r>
-        <w:t xml:space="preserve">Utilisateur </w:t>
-      </w:r>
-    </w:p>
-    <w:p>
-      <w:pPr>
-        <w:tabs>
-          <w:tab w:val="left" w:pos="1034"/>
-        </w:tabs>
-      </w:pPr>
-      <w:proofErr w:type="spellStart"/>
-      <w:proofErr w:type="gramStart"/>
-      <w:r>
+    </w:p>
+    <w:p>
+      <w:pPr>
+        <w:tabs>
+          <w:tab w:val="left" w:pos="1034"/>
+        </w:tabs>
+      </w:pPr>
+      <w:r>
+        <w:rPr>
+          <w:noProof/>
+          <w:lang w:eastAsia="fr-FR"/>
+        </w:rPr>
         <w:lastRenderedPageBreak/>
-        <w:t>uti</w:t>
-      </w:r>
-      <w:proofErr w:type="gramEnd"/>
-      <w:r>
-        <w:t>_id</w:t>
-      </w:r>
-      <w:proofErr w:type="spellEnd"/>
-      <w:r>
-        <w:t>(pk)</w:t>
-      </w:r>
-    </w:p>
-    <w:p>
-      <w:pPr>
-        <w:tabs>
-          <w:tab w:val="left" w:pos="1034"/>
-        </w:tabs>
-      </w:pPr>
-      <w:proofErr w:type="spellStart"/>
-      <w:proofErr w:type="gramStart"/>
-      <w:r>
-        <w:t>uti</w:t>
-      </w:r>
-      <w:proofErr w:type="gramEnd"/>
-      <w:r>
-        <w:t>_nom</w:t>
-      </w:r>
-      <w:proofErr w:type="spellEnd"/>
-    </w:p>
-    <w:p>
-      <w:pPr>
-        <w:tabs>
-          <w:tab w:val="left" w:pos="1034"/>
-        </w:tabs>
-      </w:pPr>
-      <w:proofErr w:type="spellStart"/>
-      <w:proofErr w:type="gramStart"/>
-      <w:r>
-        <w:t>uti</w:t>
-      </w:r>
-      <w:proofErr w:type="gramEnd"/>
-      <w:r>
-        <w:t>_email</w:t>
-      </w:r>
-      <w:proofErr w:type="spellEnd"/>
-    </w:p>
-    <w:p>
-      <w:pPr>
-        <w:tabs>
-          <w:tab w:val="left" w:pos="1034"/>
-        </w:tabs>
-      </w:pPr>
-    </w:p>
-    <w:p>
-      <w:pPr>
-        <w:tabs>
-          <w:tab w:val="left" w:pos="1034"/>
-        </w:tabs>
-      </w:pPr>
-      <w:r>
-        <w:t>Trajet</w:t>
-      </w:r>
-    </w:p>
-    <w:p>
-      <w:pPr>
-        <w:tabs>
-          <w:tab w:val="left" w:pos="1034"/>
-        </w:tabs>
-      </w:pPr>
-      <w:proofErr w:type="spellStart"/>
-      <w:proofErr w:type="gramStart"/>
-      <w:r>
-        <w:t>tra</w:t>
-      </w:r>
-      <w:proofErr w:type="gramEnd"/>
-      <w:r>
-        <w:t>_id</w:t>
-      </w:r>
-      <w:proofErr w:type="spellEnd"/>
-      <w:r>
-        <w:t>(pk)</w:t>
-      </w:r>
-    </w:p>
-    <w:p>
-      <w:pPr>
-        <w:tabs>
-          <w:tab w:val="left" w:pos="1034"/>
-        </w:tabs>
-      </w:pPr>
-      <w:proofErr w:type="spellStart"/>
-      <w:proofErr w:type="gramStart"/>
-      <w:r>
-        <w:t>tra</w:t>
-      </w:r>
-      <w:proofErr w:type="gramEnd"/>
-      <w:r>
-        <w:t>_direct</w:t>
-      </w:r>
-      <w:proofErr w:type="spellEnd"/>
-    </w:p>
-    <w:p>
-      <w:pPr>
-        <w:tabs>
-          <w:tab w:val="left" w:pos="1034"/>
-        </w:tabs>
-      </w:pPr>
-      <w:proofErr w:type="spellStart"/>
-      <w:proofErr w:type="gramStart"/>
-      <w:r>
-        <w:t>tra</w:t>
-      </w:r>
-      <w:proofErr w:type="gramEnd"/>
-      <w:r>
-        <w:t>_date_heure_debut</w:t>
-      </w:r>
-      <w:proofErr w:type="spellEnd"/>
-    </w:p>
-    <w:p>
-      <w:pPr>
-        <w:tabs>
-          <w:tab w:val="left" w:pos="1034"/>
-        </w:tabs>
-      </w:pPr>
-      <w:proofErr w:type="spellStart"/>
-      <w:proofErr w:type="gramStart"/>
-      <w:r>
-        <w:t>tra</w:t>
-      </w:r>
-      <w:proofErr w:type="gramEnd"/>
-      <w:r>
-        <w:t>_date_heure_fin</w:t>
-      </w:r>
-      <w:proofErr w:type="spellEnd"/>
-    </w:p>
-    <w:p>
-      <w:pPr>
-        <w:tabs>
-          <w:tab w:val="left" w:pos="1034"/>
-        </w:tabs>
-      </w:pPr>
-      <w:bookmarkStart w:id="0" w:name="_GoBack"/>
-      <w:bookmarkEnd w:id="0"/>
+        <w:drawing>
+          <wp:inline distT="0" distB="0" distL="0" distR="0">
+            <wp:extent cx="5760720" cy="5760720"/>
+            <wp:effectExtent l="0" t="0" r="0" b="0"/>
+            <wp:docPr id="3" name="Image 3"/>
+            <wp:cNvGraphicFramePr>
+              <a:graphicFrameLocks xmlns:a="http://schemas.openxmlformats.org/drawingml/2006/main" noChangeAspect="1"/>
+            </wp:cNvGraphicFramePr>
+            <a:graphic xmlns:a="http://schemas.openxmlformats.org/drawingml/2006/main">
+              <a:graphicData uri="http://schemas.openxmlformats.org/drawingml/2006/picture">
+                <pic:pic xmlns:pic="http://schemas.openxmlformats.org/drawingml/2006/picture">
+                  <pic:nvPicPr>
+                    <pic:cNvPr id="3" name="mcdplus (22).png"/>
+                    <pic:cNvPicPr/>
+                  </pic:nvPicPr>
+                  <pic:blipFill>
+                    <a:blip r:embed="rId7">
+                      <a:extLst>
+                        <a:ext uri="{28A0092B-C50C-407E-A947-70E740481C1C}">
+                          <a14:useLocalDpi xmlns:a14="http://schemas.microsoft.com/office/drawing/2010/main" val="0"/>
+                        </a:ext>
+                      </a:extLst>
+                    </a:blip>
+                    <a:stretch>
+                      <a:fillRect/>
+                    </a:stretch>
+                  </pic:blipFill>
+                  <pic:spPr>
+                    <a:xfrm>
+                      <a:off x="0" y="0"/>
+                      <a:ext cx="5760720" cy="5760720"/>
+                    </a:xfrm>
+                    <a:prstGeom prst="rect">
+                      <a:avLst/>
+                    </a:prstGeom>
+                  </pic:spPr>
+                </pic:pic>
+              </a:graphicData>
+            </a:graphic>
+          </wp:inline>
+        </w:drawing>
+      </w:r>
+    </w:p>
+    <w:p>
+      <w:pPr>
+        <w:tabs>
+          <w:tab w:val="left" w:pos="1034"/>
+        </w:tabs>
+      </w:pPr>
     </w:p>
     <w:sectPr>
       <w:pgSz w:w="11906" w:h="16838"/>
@@ -1994,7 +2311,7 @@
 </file>
 
 <file path=customXml/itemProps1.xml><?xml version="1.0" encoding="utf-8"?>
-<ds:datastoreItem xmlns:ds="http://schemas.openxmlformats.org/officeDocument/2006/customXml" ds:itemID="{635CE048-88B1-4C8D-AFA8-B670CF9E2C8F}">
+<ds:datastoreItem xmlns:ds="http://schemas.openxmlformats.org/officeDocument/2006/customXml" ds:itemID="{7F387592-2608-4A22-8ED2-DF1620DFD404}">
   <ds:schemaRefs>
     <ds:schemaRef ds:uri="http://schemas.openxmlformats.org/officeDocument/2006/bibliography"/>
   </ds:schemaRefs>

</xml_diff>